<commit_message>
add files for MP,version of Senser_V2.12 and Monitor_V1.05
</commit_message>
<xml_diff>
--- a/RiskChemi_Monitor_update info.docx
+++ b/RiskChemi_Monitor_update info.docx
@@ -328,6 +328,58 @@
     <w:p>
       <w:pPr>
         <w:rPr>
+          <w:rFonts w:ascii="宋体" w:eastAsia="宋体" w:hAnsi="宋体"/>
+        </w:rPr>
+      </w:pPr>
+      <w:r>
+        <w:rPr>
+          <w:rFonts w:ascii="宋体" w:eastAsia="宋体" w:hAnsi="宋体"/>
+        </w:rPr>
+        <w:t>4. 修改Ln(6.8nH)为C6(0.8pF);</w:t>
+      </w:r>
+    </w:p>
+    <w:p>
+      <w:pPr>
+        <w:rPr>
+          <w:rFonts w:ascii="宋体" w:eastAsia="宋体" w:hAnsi="宋体"/>
+        </w:rPr>
+      </w:pPr>
+    </w:p>
+    <w:p>
+      <w:pPr>
+        <w:rPr>
+          <w:rFonts w:ascii="宋体" w:eastAsia="宋体" w:hAnsi="宋体"/>
+        </w:rPr>
+      </w:pPr>
+      <w:r>
+        <w:rPr>
+          <w:rFonts w:ascii="宋体" w:eastAsia="宋体" w:hAnsi="宋体"/>
+        </w:rPr>
+        <w:t>v1.0</w:t>
+      </w:r>
+      <w:r>
+        <w:rPr>
+          <w:rFonts w:ascii="宋体" w:eastAsia="宋体" w:hAnsi="宋体"/>
+        </w:rPr>
+        <w:t>5</w:t>
+      </w:r>
+      <w:r>
+        <w:rPr>
+          <w:rFonts w:ascii="宋体" w:eastAsia="宋体" w:hAnsi="宋体"/>
+        </w:rPr>
+        <w:t>M1修改内容</w:t>
+      </w:r>
+    </w:p>
+    <w:p>
+      <w:pPr>
+        <w:rPr>
+          <w:rFonts w:ascii="宋体" w:eastAsia="宋体" w:hAnsi="宋体"/>
+        </w:rPr>
+      </w:pPr>
+    </w:p>
+    <w:p>
+      <w:pPr>
+        <w:rPr>
           <w:rFonts w:ascii="宋体" w:eastAsia="宋体" w:hAnsi="宋体" w:hint="eastAsia"/>
         </w:rPr>
       </w:pPr>
@@ -335,10 +387,35 @@
         <w:rPr>
           <w:rFonts w:ascii="宋体" w:eastAsia="宋体" w:hAnsi="宋体"/>
         </w:rPr>
-        <w:t>4. 修改Ln(6.8nH)为C6(0.8pF);</w:t>
+        <w:t xml:space="preserve">1. </w:t>
+      </w:r>
+      <w:r>
+        <w:rPr>
+          <w:rFonts w:ascii="宋体" w:eastAsia="宋体" w:hAnsi="宋体" w:hint="eastAsia"/>
+        </w:rPr>
+        <w:t>修改电源及C</w:t>
+      </w:r>
+      <w:r>
+        <w:rPr>
+          <w:rFonts w:ascii="宋体" w:eastAsia="宋体" w:hAnsi="宋体"/>
+        </w:rPr>
+        <w:t>AN</w:t>
+      </w:r>
+      <w:r>
+        <w:rPr>
+          <w:rFonts w:ascii="宋体" w:eastAsia="宋体" w:hAnsi="宋体" w:hint="eastAsia"/>
+        </w:rPr>
+        <w:t>接口封装；</w:t>
       </w:r>
       <w:bookmarkStart w:id="0" w:name="_GoBack"/>
       <w:bookmarkEnd w:id="0"/>
+    </w:p>
+    <w:p>
+      <w:pPr>
+        <w:rPr>
+          <w:rFonts w:ascii="宋体" w:eastAsia="宋体" w:hAnsi="宋体" w:hint="eastAsia"/>
+        </w:rPr>
+      </w:pPr>
     </w:p>
     <w:sectPr>
       <w:pgSz w:w="11906" w:h="16838"/>

</xml_diff>